<commit_message>
Neutrality - basic process / condensed in 1 paragraph
</commit_message>
<xml_diff>
--- a/ms_pop.docx
+++ b/ms_pop.docx
@@ -469,11 +469,6 @@
       </w:r>
       <w:r>
         <w:t xml:space="preserve">, there is a need to tear apart the mechanisms of interaction sorting.</w:t>
-      </w:r>
-    </w:p>
-    <w:p>
-      <w:r>
-        <w:t xml:space="preserve">% DG: expand the argument, it's not a clear statement</w:t>
       </w:r>
     </w:p>
     <w:p>
@@ -545,7 +540,10 @@
     </w:p>
     <w:p>
       <w:r>
-        <w:t xml:space="preserve">Community ecologists need to shift their focus on interating species (</w:t>
+        <w:t xml:space="preserve">There are two broad families classes of mechanisms involved in the establishment of an interaction. First, individuals of both species should be in a large enough number to meet, giving interactions a density or frequency-dependant component. Second, there should be some degree of phenological matching between the individuals, so that their traits allow the interaction to occur (for example, pollinators must have a proboscis long enough to reach the pollen, predators should have a jaw large or wide enough to eat their prey). These mechanisms (to which we will refer as "neutral" and "trait-based" henceforth) will then be altered by the surrounding,</w:t>
+      </w:r>
+      <w:r>
+        <w:t xml:space="preserve"> </w:t>
       </w:r>
       <w:r>
         <w:rPr>
@@ -557,203 +555,7 @@
         <w:t xml:space="preserve"> </w:t>
       </w:r>
       <w:r>
-        <w:t xml:space="preserve">regional, potential) to interacting populations (</w:t>
-      </w:r>
-      <w:r>
-        <w:rPr>
-          <w:i/>
-        </w:rPr>
-        <w:t xml:space="preserve">i.e.</w:t>
-      </w:r>
-      <w:r>
-        <w:t xml:space="preserve"> </w:t>
-      </w:r>
-      <w:r>
-        <w:t xml:space="preserve">local, realized). Replicated sampling of interacting populations is required to observe their response to environment changes. This begs the questions of the similarity between population and species level assessments of ecological networks. Species-level networks reconstructed on the basis of literature survey, expert knowledge, or even potential trait-based relationships [</w:t>
-      </w:r>
-      <w:r>
-        <w:t xml:space="preserve">Brose et al. (2006)</w:t>
-      </w:r>
-      <w:r>
-        <w:t xml:space="preserve">;</w:t>
-      </w:r>
-      <w:r>
-        <w:t xml:space="preserve">Heckmann et al. (2012)</w:t>
-      </w:r>
-      <w:r>
-        <w:t xml:space="preserve">;@gravel2013_niche_allometric], are networks of potential interactions, but can seldom be used to predict whether two populations will interact at one particular location. When sampling populations enough times, either through time or space, we only gain knowledge on the probability of an interaction to realize, and it is therefore possible that some potential interactions are not encountered. Take, for example, the dataset of</w:t>
-      </w:r>
-      <w:r>
-        <w:t xml:space="preserve"> </w:t>
-      </w:r>
-      <w:r>
-        <w:t xml:space="preserve">(Havens 1992)</w:t>
-      </w:r>
-      <w:r>
-        <w:t xml:space="preserve">, which describes the interactions between species in the Adirondack lakes. The species list for each lake is known from field observations. At the regional level, the interactions between all species were retrieved from literature surveys and expert knowledge. With this information in hand, it is only possible to describe the structure of</w:t>
-      </w:r>
-      <w:r>
-        <w:t xml:space="preserve"> </w:t>
-      </w:r>
-      <w:r>
-        <w:rPr>
-          <w:i/>
-        </w:rPr>
-        <w:t xml:space="preserve">potential</w:t>
-      </w:r>
-      <w:r>
-        <w:t xml:space="preserve"> </w:t>
-      </w:r>
-      <w:r>
-        <w:t xml:space="preserve">interactions at the local scale, but not to describe the</w:t>
-      </w:r>
-      <w:r>
-        <w:t xml:space="preserve"> </w:t>
-      </w:r>
-      <w:r>
-        <w:rPr>
-          <w:i/>
-        </w:rPr>
-        <w:t xml:space="preserve">realized</w:t>
-      </w:r>
-      <w:r>
-        <w:t xml:space="preserve"> </w:t>
-      </w:r>
-      <w:r>
-        <w:t xml:space="preserve">ones. The opposite standpoint is to assume that aggregating all realizations will give a good knowledge of the potential interactions in the metaweb. This, however, is the age old problem of proving a negative: % DG: rephrase next sentence, convoluted we are only certain that no potential interactions were missed insofar that we are confident in our ability to locally detect them</w:t>
-      </w:r>
-      <w:r>
-        <w:t xml:space="preserve"> </w:t>
-      </w:r>
-      <w:r>
-        <w:t xml:space="preserve">(Copi 1953)</w:t>
-      </w:r>
-      <w:r>
-        <w:t xml:space="preserve">, and have sampled enough combinations of environmental conditions. Some networks will be more sensitive to sampling effects than others. % DG: what do you mean by sampling effects? Pollination or frugivory networks are typically sampled through several sessions of observation</w:t>
-      </w:r>
-      <w:r>
-        <w:t xml:space="preserve"> </w:t>
-      </w:r>
-      <w:r>
-        <w:t xml:space="preserve">(Schleuning et al. 2012)</w:t>
-      </w:r>
-      <w:r>
-        <w:t xml:space="preserve">, and therefore rely on the skill of the observer, or the amount of people available to conduct the survey. On the other hand, macro-parasite networks</w:t>
-      </w:r>
-      <w:r>
-        <w:t xml:space="preserve"> </w:t>
-      </w:r>
-      <w:r>
-        <w:t xml:space="preserve">(Stanko et al. 2002)</w:t>
-      </w:r>
-      <w:r>
-        <w:t xml:space="preserve"> </w:t>
-      </w:r>
-      <w:r>
-        <w:t xml:space="preserve">or food webs</w:t>
-      </w:r>
-      <w:r>
-        <w:t xml:space="preserve"> </w:t>
-      </w:r>
-      <w:r>
-        <w:t xml:space="preserve">(Shaner and Macko 2011)</w:t>
-      </w:r>
-      <w:r>
-        <w:t xml:space="preserve"> </w:t>
-      </w:r>
-      <w:r>
-        <w:t xml:space="preserve">can be conducted by sampling individual hosts, and investigating them in the lab (through</w:t>
-      </w:r>
-      <w:r>
-        <w:t xml:space="preserve"> </w:t>
-      </w:r>
-      <w:r>
-        <w:rPr>
-          <w:i/>
-        </w:rPr>
-        <w:t xml:space="preserve">e.g.</w:t>
-      </w:r>
-      <w:r>
-        <w:t xml:space="preserve"> </w:t>
-      </w:r>
-      <w:r>
-        <w:t xml:space="preserve">combing or stomach content analysis), meaning that it is harder to miss an interaction if enough individuals are sampled. %DG: there is a drift toward the end of the paragraph, we lost the main thread.</w:t>
-      </w:r>
-    </w:p>
-    <w:p>
-      <w:r>
-        <w:t xml:space="preserve">Poisot et al. (2012)</w:t>
-      </w:r>
-      <w:r>
-        <w:t xml:space="preserve"> </w:t>
-      </w:r>
-      <w:r>
-        <w:t xml:space="preserve">showed there is considerable uncertainty on the links of a metaweb even after aggregating more than a hundred independent samplings of a host–ectoparasite system. Three important consequences could be drawn from this result. First, the adequate sampling of potential interactions is a difficult task, akin to sampling local networks</w:t>
-      </w:r>
-      <w:r>
-        <w:t xml:space="preserve"> </w:t>
-      </w:r>
-      <w:r>
-        <w:t xml:space="preserve">(Martinez et al. 1999)</w:t>
-      </w:r>
-      <w:r>
-        <w:t xml:space="preserve">. Second, the reconstruction of hte metaweb could only be conducted with numerous samplings. Thirdly, the metaweb must integrate the variability of local interactions, meaning that it is best represented with a probabilistic mathematical representation. It is the realized interactions that will drive local community properties</w:t>
-      </w:r>
-      <w:r>
-        <w:t xml:space="preserve"> </w:t>
-      </w:r>
-      <w:r>
-        <w:t xml:space="preserve">(Bascompte 2009, Poisot et al. 2013)</w:t>
-      </w:r>
-      <w:r>
-        <w:t xml:space="preserve">, not the potential ones. Interactions between populations are therefore the relevant scale at which to study ecological networks. % DG: I did work a bit the last sentence, but I'm not satisfied with this paragaph that I still find quite redundant. Next sentence is also repetitive In addition, because different realizations of a metaweb will show interaction turnover, it is important that we now focus our effort on understanding population-level interaction networks, because this seems the only way to understand the different between potential and realized interactions, which is required to advance toward a biogeography theory of interactions. So that we can understand the relationship between the structure of potential and realized networks,</w:t>
-      </w:r>
-      <w:r>
-        <w:t xml:space="preserve"> </w:t>
-      </w:r>
-      <w:r>
-        <w:rPr>
-          <w:i/>
-        </w:rPr>
-        <w:t xml:space="preserve">i.e.</w:t>
-      </w:r>
-      <w:r>
-        <w:t xml:space="preserve"> </w:t>
-      </w:r>
-      <w:r>
-        <w:t xml:space="preserve">in the terms of</w:t>
-      </w:r>
-      <w:r>
-        <w:t xml:space="preserve"> </w:t>
-      </w:r>
-      <w:r>
-        <w:t xml:space="preserve">Poisot et al. (2012)</w:t>
-      </w:r>
-      <w:r>
-        <w:t xml:space="preserve">, the differences between a metaweb and its realizations, it is important to understand the ecological factors involved in making populations interact. % DG: last sentence has an important point (we need to understand the factors responsible for the variation of interactions), but it needs to be rephrased.</w:t>
-      </w:r>
-    </w:p>
-    <w:p>
-      <w:r>
-        <w:t xml:space="preserve">The goal of this paper is to evaluate how several ecological processes can create turnover in species interactions at the population level. % DG: you'll have to fix terminology. Do you want to talk about turnover, similarity or variation of interactions? Given the treatment coming later, I vote in this paper to work on variation. Turnover is too strongly linked to beta diversity and it is not exactly the purpose of the current paper, even though the variability of interactions is eventually driving interaction turnover and beta diversity. We evaluate the importance of neutral processes, trait distribution and matching, and context-dependence, to (i) give a comprehensive overview of how and why they create turnover, and (ii) show how integrating them into our current analyses of networks will result in a more predictive network ecology. % DG: might be useful to refer to McGill et al. 2005 (TREE) here. He makes the argument that the study of pairwise interactions has been a waste of time with no general rules. I strongly disagree, I think we could achieve the equivalent for networks to the framework he is proposing for plants % DG: would remove the next sentence. Although most of the discussion is, for the sake of simplicity, about whether species will interact or not, the same mechanisms can be used in a probabilistic approach</w:t>
-      </w:r>
-      <w:r>
-        <w:t xml:space="preserve"> </w:t>
-      </w:r>
-      <w:r>
-        <w:t xml:space="preserve">(Yeakel et al. 2012)</w:t>
-      </w:r>
-      <w:r>
-        <w:t xml:space="preserve">. This leads to an altered view of ecological networks, which is more focused on populations rather than species, as it appears as the natural scale of biological organization at which these mechanisms are expressed</w:t>
-      </w:r>
-      <w:r>
-        <w:t xml:space="preserve"> </w:t>
-      </w:r>
-      <w:r>
-        <w:t xml:space="preserve">(Smallegange and Coulson 2012)</w:t>
-      </w:r>
-      <w:r>
-        <w:t xml:space="preserve">. Then after we discuss what to measure in the field when sampling interaction networks, and how we can design statistical approaches to better understand the interactions of the factors of turnover (we present one possible way to do so in</w:t>
+        <w:t xml:space="preserve">environmental conditions, presence of other species, and so forth. As show in</w:t>
       </w:r>
       <w:r>
         <w:t xml:space="preserve"> </w:t>
@@ -765,17 +567,41 @@
         <w:t xml:space="preserve">Box 1</w:t>
       </w:r>
       <w:r>
-        <w:t xml:space="preserve">). We conclude by discussing how the new knowledge gained this way will be applied to our understanding of species interactions, and how it will help us build more predictive models. % DG: last sentence does not say anything new.</w:t>
-      </w:r>
-    </w:p>
-    <w:p>
-      <w:r>
-        <w:t xml:space="preserve">% DG: would be important to announce the structure of the paper. How you want to satisfy those objectives. Short review of the concepts, what they means in terms of network. I would perhaps try to have a specific paragraph for each section on the implications of the process on the beta of networks, followed by clear predictions for each process. You could end on the evolutionary implications of the process.</w:t>
-      </w:r>
-    </w:p>
-    <w:p>
-      <w:r>
-        <w:t xml:space="preserve">% DG: might be great also to start with the statistical model. Kind of overarching, it helps to structure the discussion and fix every part to a central piece.</w:t>
+        <w:t xml:space="preserve">, this conceptualization of an interaction lends itself to a statistical approach. However, it requires that our attention be shifted from</w:t>
+      </w:r>
+      <w:r>
+        <w:t xml:space="preserve"> </w:t>
+      </w:r>
+      <w:r>
+        <w:rPr>
+          <w:i/>
+        </w:rPr>
+        <w:t xml:space="preserve">species</w:t>
+      </w:r>
+      <w:r>
+        <w:t xml:space="preserve">-level interactions to</w:t>
+      </w:r>
+      <w:r>
+        <w:t xml:space="preserve"> </w:t>
+      </w:r>
+      <w:r>
+        <w:rPr>
+          <w:i/>
+        </w:rPr>
+        <w:t xml:space="preserve">population</w:t>
+      </w:r>
+      <w:r>
+        <w:t xml:space="preserve">-level ones, so that variation between sites is grounded in a mechanistic approach.</w:t>
+      </w:r>
+    </w:p>
+    <w:p>
+      <w:r>
+        <w:t xml:space="preserve">In this article, we will show that focusing on population level networks have several benefits from our understanding of species interactions both at the local, regional, and global scales. Specifically, it (i) integrates across a range of mechanisms, linking community ecology to biogeography, functional ecology, and evolutionary biology. (ii) It will guide the gathering of new data, and give a better pitcure of how they should be analyzed. We will shortly review evidences supporting the role of neutral and trait-based processes involved in network variation, and discuss how they should be accounted for in network studies. Finally, we will show that these mechanisms also pertain to the studies of indirect interactions. We conclude by providing a global framework situating these different processes, and showing their relevance for ecological and evolutionary feedbacks.</w:t>
+      </w:r>
+    </w:p>
+    <w:p>
+      <w:r>
+        <w:t xml:space="preserve">% DG: might be useful to refer to McGill et al. 2005 (TREE) here. He makes the argument that the study of pairwise interactions has been a waste of time with no general rules. I strongly disagree, I think we could achieve the equivalent for networks to the framework he is proposing for plants</w:t>
       </w:r>
     </w:p>
     <w:bookmarkStart w:id="23" w:name="population-dynamics-and-neutral-processes"/>
@@ -2483,7 +2309,16 @@
         <w:t xml:space="preserve"> </w:t>
       </w:r>
       <w:r>
-        <w:t xml:space="preserve">its spatial or temporal auto-correlation, or covariance with either population sizes or trait values, can then be analyzed to further refine our predictions on species interaction variability.</w:t>
+        <w:t xml:space="preserve">its spatial or temporal auto-correlation, or covariance with either population sizes or trait values, can then be analyzed to further refine our predictions on species interaction variability. Following the approach put forth by</w:t>
+      </w:r>
+      <w:r>
+        <w:t xml:space="preserve"> </w:t>
+      </w:r>
+      <w:r>
+        <w:t xml:space="preserve">Boulangeat et al. (2012)</w:t>
+      </w:r>
+      <w:r>
+        <w:t xml:space="preserve">, it is possible to apply this logic to the presence/absence of interations, or to their strength, to further understamnd the dynamics of networks.</w:t>
       </w:r>
     </w:p>
     <w:p>
@@ -2702,11 +2537,6 @@
     </w:p>
     <w:p>
       <w:r>
-        <w:t xml:space="preserve">Bascompte, J. 2009. Mutualistic networks. - Frontiers in Ecology and the Environment 7: 429–436.</w:t>
-      </w:r>
-    </w:p>
-    <w:p>
-      <w:r>
         <w:t xml:space="preserve">Baskerville, E. B. et al. 2011. Spatial Guilds in the Serengeti Food Web Revealed by a Bayesian Group Model (LA Meyers, Ed.). - PLoS Computational Biology 7: e1002321.</w:t>
       </w:r>
     </w:p>
@@ -2737,6 +2567,11 @@
     </w:p>
     <w:p>
       <w:r>
+        <w:t xml:space="preserve">Boulangeat, I. et al. 2012. Accounting for dispersal and biotic interactions to disentangle the drivers of species distributions and their abundances. - Ecology Letters 15: 584–593.</w:t>
+      </w:r>
+    </w:p>
+    <w:p>
+      <w:r>
         <w:t xml:space="preserve">Brose, U. et al. 2006. Allometric scaling enhances stability in complex food webs. - Ecology letters 9: 1228–1236.</w:t>
       </w:r>
     </w:p>
@@ -2777,11 +2612,6 @@
     </w:p>
     <w:p>
       <w:r>
-        <w:t xml:space="preserve">Copi, I. M. 1953. Introduction to logic. - Macmillian.</w:t>
-      </w:r>
-    </w:p>
-    <w:p>
-      <w:r>
         <w:t xml:space="preserve">Cumming, G. S. et al. 2010. Network analysis in conservation biogeography: challenges and opportunities. - Diversity and Distributions 16: 414–425.</w:t>
       </w:r>
     </w:p>
@@ -2852,11 +2682,6 @@
     </w:p>
     <w:p>
       <w:r>
-        <w:t xml:space="preserve">Heckmann, L. et al. 2012. Interactive effects of body-size structure and adaptive foraging on food-web stability. - Ecology Letters: no–no.</w:t>
-      </w:r>
-    </w:p>
-    <w:p>
-      <w:r>
         <w:t xml:space="preserve">Heil, M. and McKey, D. 2003. Protective ant-plant interactions as model systems in ecological and evolutionary research. - Annual Review of Ecology, Evolution, and Systematics 34: 425–553.</w:t>
       </w:r>
     </w:p>
@@ -2912,11 +2737,6 @@
     </w:p>
     <w:p>
       <w:r>
-        <w:t xml:space="preserve">Martinez, N. D. et al. 1999. Effects of sampling effort on characterization of food-web structure. - Ecology 80: 1044–1055.</w:t>
-      </w:r>
-    </w:p>
-    <w:p>
-      <w:r>
         <w:t xml:space="preserve">Melián, C. J. et al. 2011. Eco-evolutionary dynamics of individual-based food webs. - In: Belgramo, A. and Reiss, J. (eds), Advances in Ecological Research. Academic Press, ppp. 225–268.</w:t>
       </w:r>
     </w:p>
@@ -2982,11 +2802,6 @@
     </w:p>
     <w:p>
       <w:r>
-        <w:t xml:space="preserve">Poisot, T. et al. 2013. Trophic complementarity drives the biodiversity–ecosystem functioning relationship in food webs. - Ecology Letters: n/a–n/a.</w:t>
-      </w:r>
-    </w:p>
-    <w:p>
-      <w:r>
         <w:t xml:space="preserve">Polidori, C. et al. 2012. Does prey mobility affect niche width and individual specialization in hunting wasps? A network-based analysis. - Oikos: no–no.</w:t>
       </w:r>
     </w:p>
@@ -3022,22 +2837,12 @@
     </w:p>
     <w:p>
       <w:r>
-        <w:t xml:space="preserve">Shaner, P.-J. L. and Macko, S. A. 2011. Trophic Shifts of a Generalist Consumer in Response to Resource Pulses (J Wright, Ed.). - PLoS One 6: e17970.</w:t>
-      </w:r>
-    </w:p>
-    <w:p>
-      <w:r>
         <w:t xml:space="preserve">Singer, M. C. et al. 2004. Disentangling food quality from resistance against parasitoids: diet choice by a generalist caterpillar. - The American Naturalist 164: 423–429.</w:t>
       </w:r>
     </w:p>
     <w:p>
       <w:r>
         <w:t xml:space="preserve">Singer, M. S. et al. 2012. Tritrophic interactions at a community level: effects of host plant species quality on bird predation of caterpillars. - The American naturalist 179: 363–74.</w:t>
-      </w:r>
-    </w:p>
-    <w:p>
-      <w:r>
-        <w:t xml:space="preserve">Smallegange, I. M. and Coulson, T. 2012. Towards a general, population-level understanding of eco-evolutionary change. - Trends in Ecology &amp; Evolution in press.</w:t>
       </w:r>
     </w:p>
     <w:p>
@@ -3111,7 +2916,7 @@
 <file path=word/numbering.xml><?xml version="1.0" encoding="utf-8"?>
 <w:numbering xmlns:w="http://schemas.openxmlformats.org/wordprocessingml/2006/main">
   <w:abstractNum w:abstractNumId="0">
-    <w:nsid w:val="9fd3709a"/>
+    <w:nsid w:val="3f5eae6f"/>
     <w:multiLevelType w:val="multilevel"/>
     <w:lvl w:ilvl="0">
       <w:numFmt w:val="bullet"/>

</xml_diff>